<commit_message>
adding mapobjects and plots, still BUGS!!! Added switching scene machenism
</commit_message>
<xml_diff>
--- a/src/res/images/handpainting/_給凱宇：剩餘畫圖列表.docx
+++ b/src/res/images/handpainting/_給凱宇：剩餘畫圖列表.docx
@@ -109,12 +109,12 @@
           <wp:inline distB="114300" distT="114300" distL="114300" distR="114300">
             <wp:extent cx="2143125" cy="2143125"/>
             <wp:effectExtent b="0" l="0" r="0" t="0"/>
-            <wp:docPr id="1" name="image4.png"/>
+            <wp:docPr id="1" name="image12.png"/>
             <a:graphic>
               <a:graphicData uri="http://schemas.openxmlformats.org/drawingml/2006/picture">
                 <pic:pic>
                   <pic:nvPicPr>
-                    <pic:cNvPr id="0" name="image4.png"/>
+                    <pic:cNvPr id="0" name="image12.png"/>
                     <pic:cNvPicPr preferRelativeResize="0"/>
                   </pic:nvPicPr>
                   <pic:blipFill>
@@ -284,12 +284,12 @@
           <wp:inline distB="114300" distT="114300" distL="114300" distR="114300">
             <wp:extent cx="2195513" cy="2199160"/>
             <wp:effectExtent b="0" l="0" r="0" t="0"/>
-            <wp:docPr id="13" name="image11.jpg"/>
+            <wp:docPr id="13" name="image13.jpg"/>
             <a:graphic>
               <a:graphicData uri="http://schemas.openxmlformats.org/drawingml/2006/picture">
                 <pic:pic>
                   <pic:nvPicPr>
-                    <pic:cNvPr id="0" name="image11.jpg"/>
+                    <pic:cNvPr id="0" name="image13.jpg"/>
                     <pic:cNvPicPr preferRelativeResize="0"/>
                   </pic:nvPicPr>
                   <pic:blipFill>
@@ -539,12 +539,12 @@
           <wp:inline distB="114300" distT="114300" distL="114300" distR="114300">
             <wp:extent cx="1557338" cy="2689003"/>
             <wp:effectExtent b="0" l="0" r="0" t="0"/>
-            <wp:docPr id="17" name="image2.jpg"/>
+            <wp:docPr id="17" name="image11.jpg"/>
             <a:graphic>
               <a:graphicData uri="http://schemas.openxmlformats.org/drawingml/2006/picture">
                 <pic:pic>
                   <pic:nvPicPr>
-                    <pic:cNvPr id="0" name="image2.jpg"/>
+                    <pic:cNvPr id="0" name="image11.jpg"/>
                     <pic:cNvPicPr preferRelativeResize="0"/>
                   </pic:nvPicPr>
                   <pic:blipFill>
@@ -634,12 +634,12 @@
           <wp:inline distB="114300" distT="114300" distL="114300" distR="114300">
             <wp:extent cx="938213" cy="941740"/>
             <wp:effectExtent b="0" l="0" r="0" t="0"/>
-            <wp:docPr id="2" name="image3.jpg"/>
+            <wp:docPr id="2" name="image2.jpg"/>
             <a:graphic>
               <a:graphicData uri="http://schemas.openxmlformats.org/drawingml/2006/picture">
                 <pic:pic>
                   <pic:nvPicPr>
-                    <pic:cNvPr id="0" name="image3.jpg"/>
+                    <pic:cNvPr id="0" name="image2.jpg"/>
                     <pic:cNvPicPr preferRelativeResize="0"/>
                   </pic:nvPicPr>
                   <pic:blipFill>
@@ -697,12 +697,12 @@
           <wp:inline distB="114300" distT="114300" distL="114300" distR="114300">
             <wp:extent cx="2024063" cy="2042519"/>
             <wp:effectExtent b="0" l="0" r="0" t="0"/>
-            <wp:docPr id="5" name="image1.jpg"/>
+            <wp:docPr id="5" name="image7.jpg"/>
             <a:graphic>
               <a:graphicData uri="http://schemas.openxmlformats.org/drawingml/2006/picture">
                 <pic:pic>
                   <pic:nvPicPr>
-                    <pic:cNvPr id="0" name="image1.jpg"/>
+                    <pic:cNvPr id="0" name="image7.jpg"/>
                     <pic:cNvPicPr preferRelativeResize="0"/>
                   </pic:nvPicPr>
                   <pic:blipFill>
@@ -950,12 +950,12 @@
           <wp:inline distB="114300" distT="114300" distL="114300" distR="114300">
             <wp:extent cx="2143125" cy="2143125"/>
             <wp:effectExtent b="0" l="0" r="0" t="0"/>
-            <wp:docPr id="10" name="image8.png"/>
+            <wp:docPr id="10" name="image9.png"/>
             <a:graphic>
               <a:graphicData uri="http://schemas.openxmlformats.org/drawingml/2006/picture">
                 <pic:pic>
                   <pic:nvPicPr>
-                    <pic:cNvPr id="0" name="image8.png"/>
+                    <pic:cNvPr id="0" name="image9.png"/>
                     <pic:cNvPicPr preferRelativeResize="0"/>
                   </pic:nvPicPr>
                   <pic:blipFill>
@@ -1013,12 +1013,12 @@
           <wp:inline distB="114300" distT="114300" distL="114300" distR="114300">
             <wp:extent cx="3881438" cy="3881438"/>
             <wp:effectExtent b="0" l="0" r="0" t="0"/>
-            <wp:docPr id="11" name="image17.png"/>
+            <wp:docPr id="11" name="image5.png"/>
             <a:graphic>
               <a:graphicData uri="http://schemas.openxmlformats.org/drawingml/2006/picture">
                 <pic:pic>
                   <pic:nvPicPr>
-                    <pic:cNvPr id="0" name="image17.png"/>
+                    <pic:cNvPr id="0" name="image5.png"/>
                     <pic:cNvPicPr preferRelativeResize="0"/>
                   </pic:nvPicPr>
                   <pic:blipFill>
@@ -1093,12 +1093,12 @@
           <wp:inline distB="114300" distT="114300" distL="114300" distR="114300">
             <wp:extent cx="3281363" cy="4629065"/>
             <wp:effectExtent b="0" l="0" r="0" t="0"/>
-            <wp:docPr id="9" name="image5.png"/>
+            <wp:docPr id="9" name="image8.png"/>
             <a:graphic>
               <a:graphicData uri="http://schemas.openxmlformats.org/drawingml/2006/picture">
                 <pic:pic>
                   <pic:nvPicPr>
-                    <pic:cNvPr id="0" name="image5.png"/>
+                    <pic:cNvPr id="0" name="image8.png"/>
                     <pic:cNvPicPr preferRelativeResize="0"/>
                   </pic:nvPicPr>
                   <pic:blipFill>
@@ -1301,12 +1301,12 @@
           <wp:inline distB="114300" distT="114300" distL="114300" distR="114300">
             <wp:extent cx="1866900" cy="1866900"/>
             <wp:effectExtent b="0" l="0" r="0" t="0"/>
-            <wp:docPr id="15" name="image13.jpg"/>
+            <wp:docPr id="15" name="image17.jpg"/>
             <a:graphic>
               <a:graphicData uri="http://schemas.openxmlformats.org/drawingml/2006/picture">
                 <pic:pic>
                   <pic:nvPicPr>
-                    <pic:cNvPr id="0" name="image13.jpg"/>
+                    <pic:cNvPr id="0" name="image17.jpg"/>
                     <pic:cNvPicPr preferRelativeResize="0"/>
                   </pic:nvPicPr>
                   <pic:blipFill>
@@ -1587,12 +1587,12 @@
           <wp:inline distB="114300" distT="114300" distL="114300" distR="114300">
             <wp:extent cx="3357563" cy="3254479"/>
             <wp:effectExtent b="0" l="0" r="0" t="0"/>
-            <wp:docPr id="4" name="image9.png"/>
+            <wp:docPr id="4" name="image1.png"/>
             <a:graphic>
               <a:graphicData uri="http://schemas.openxmlformats.org/drawingml/2006/picture">
                 <pic:pic>
                   <pic:nvPicPr>
-                    <pic:cNvPr id="0" name="image9.png"/>
+                    <pic:cNvPr id="0" name="image1.png"/>
                     <pic:cNvPicPr preferRelativeResize="0"/>
                   </pic:nvPicPr>
                   <pic:blipFill>
@@ -1650,12 +1650,12 @@
           <wp:inline distB="114300" distT="114300" distL="114300" distR="114300">
             <wp:extent cx="3033713" cy="3033713"/>
             <wp:effectExtent b="0" l="0" r="0" t="0"/>
-            <wp:docPr id="18" name="image14.png"/>
+            <wp:docPr id="18" name="image6.png"/>
             <a:graphic>
               <a:graphicData uri="http://schemas.openxmlformats.org/drawingml/2006/picture">
                 <pic:pic>
                   <pic:nvPicPr>
-                    <pic:cNvPr id="0" name="image14.png"/>
+                    <pic:cNvPr id="0" name="image6.png"/>
                     <pic:cNvPicPr preferRelativeResize="0"/>
                   </pic:nvPicPr>
                   <pic:blipFill>
@@ -1713,12 +1713,12 @@
           <wp:inline distB="114300" distT="114300" distL="114300" distR="114300">
             <wp:extent cx="3328988" cy="3328988"/>
             <wp:effectExtent b="0" l="0" r="0" t="0"/>
-            <wp:docPr id="3" name="image6.png"/>
+            <wp:docPr id="3" name="image14.png"/>
             <a:graphic>
               <a:graphicData uri="http://schemas.openxmlformats.org/drawingml/2006/picture">
                 <pic:pic>
                   <pic:nvPicPr>
-                    <pic:cNvPr id="0" name="image6.png"/>
+                    <pic:cNvPr id="0" name="image14.png"/>
                     <pic:cNvPicPr preferRelativeResize="0"/>
                   </pic:nvPicPr>
                   <pic:blipFill>
@@ -1776,12 +1776,12 @@
           <wp:inline distB="114300" distT="114300" distL="114300" distR="114300">
             <wp:extent cx="1743075" cy="1743075"/>
             <wp:effectExtent b="0" l="0" r="0" t="0"/>
-            <wp:docPr id="12" name="image14.png"/>
+            <wp:docPr id="12" name="image6.png"/>
             <a:graphic>
               <a:graphicData uri="http://schemas.openxmlformats.org/drawingml/2006/picture">
                 <pic:pic>
                   <pic:nvPicPr>
-                    <pic:cNvPr id="0" name="image14.png"/>
+                    <pic:cNvPr id="0" name="image6.png"/>
                     <pic:cNvPicPr preferRelativeResize="0"/>
                   </pic:nvPicPr>
                   <pic:blipFill>
@@ -1880,12 +1880,12 @@
           <wp:inline distB="114300" distT="114300" distL="114300" distR="114300">
             <wp:extent cx="1490663" cy="1490663"/>
             <wp:effectExtent b="0" l="0" r="0" t="0"/>
-            <wp:docPr id="6" name="image15.jpg"/>
+            <wp:docPr id="6" name="image3.jpg"/>
             <a:graphic>
               <a:graphicData uri="http://schemas.openxmlformats.org/drawingml/2006/picture">
                 <pic:pic>
                   <pic:nvPicPr>
-                    <pic:cNvPr id="0" name="image15.jpg"/>
+                    <pic:cNvPr id="0" name="image3.jpg"/>
                     <pic:cNvPicPr preferRelativeResize="0"/>
                   </pic:nvPicPr>
                   <pic:blipFill>
@@ -2049,12 +2049,12 @@
           <wp:inline distB="114300" distT="114300" distL="114300" distR="114300">
             <wp:extent cx="1376363" cy="2272964"/>
             <wp:effectExtent b="0" l="0" r="0" t="0"/>
-            <wp:docPr id="8" name="image12.png"/>
+            <wp:docPr id="8" name="image10.png"/>
             <a:graphic>
               <a:graphicData uri="http://schemas.openxmlformats.org/drawingml/2006/picture">
                 <pic:pic>
                   <pic:nvPicPr>
-                    <pic:cNvPr id="0" name="image12.png"/>
+                    <pic:cNvPr id="0" name="image10.png"/>
                     <pic:cNvPicPr preferRelativeResize="0"/>
                   </pic:nvPicPr>
                   <pic:blipFill>
@@ -2112,12 +2112,12 @@
           <wp:inline distB="114300" distT="114300" distL="114300" distR="114300">
             <wp:extent cx="3338513" cy="3338513"/>
             <wp:effectExtent b="0" l="0" r="0" t="0"/>
-            <wp:docPr id="16" name="image10.png"/>
+            <wp:docPr id="16" name="image4.png"/>
             <a:graphic>
               <a:graphicData uri="http://schemas.openxmlformats.org/drawingml/2006/picture">
                 <pic:pic>
                   <pic:nvPicPr>
-                    <pic:cNvPr id="0" name="image10.png"/>
+                    <pic:cNvPr id="0" name="image4.png"/>
                     <pic:cNvPicPr preferRelativeResize="0"/>
                   </pic:nvPicPr>
                   <pic:blipFill>
@@ -2192,12 +2192,12 @@
           <wp:inline distB="114300" distT="114300" distL="114300" distR="114300">
             <wp:extent cx="5734050" cy="4305300"/>
             <wp:effectExtent b="0" l="0" r="0" t="0"/>
-            <wp:docPr id="7" name="image7.png"/>
+            <wp:docPr id="7" name="image15.png"/>
             <a:graphic>
               <a:graphicData uri="http://schemas.openxmlformats.org/drawingml/2006/picture">
                 <pic:pic>
                   <pic:nvPicPr>
-                    <pic:cNvPr id="0" name="image7.png"/>
+                    <pic:cNvPr id="0" name="image15.png"/>
                     <pic:cNvPicPr preferRelativeResize="0"/>
                   </pic:nvPicPr>
                   <pic:blipFill>

</xml_diff>

<commit_message>
build the relative functions for unlocking new map, fixing object function bugs and keep testing
</commit_message>
<xml_diff>
--- a/src/res/images/handpainting/_給凱宇：剩餘畫圖列表.docx
+++ b/src/res/images/handpainting/_給凱宇：剩餘畫圖列表.docx
@@ -109,12 +109,12 @@
           <wp:inline distB="114300" distT="114300" distL="114300" distR="114300">
             <wp:extent cx="2143125" cy="2143125"/>
             <wp:effectExtent b="0" l="0" r="0" t="0"/>
-            <wp:docPr id="1" name="image9.png"/>
+            <wp:docPr id="1" name="image11.png"/>
             <a:graphic>
               <a:graphicData uri="http://schemas.openxmlformats.org/drawingml/2006/picture">
                 <pic:pic>
                   <pic:nvPicPr>
-                    <pic:cNvPr id="0" name="image9.png"/>
+                    <pic:cNvPr id="0" name="image11.png"/>
                     <pic:cNvPicPr preferRelativeResize="0"/>
                   </pic:nvPicPr>
                   <pic:blipFill>
@@ -284,12 +284,12 @@
           <wp:inline distB="114300" distT="114300" distL="114300" distR="114300">
             <wp:extent cx="2195513" cy="2199160"/>
             <wp:effectExtent b="0" l="0" r="0" t="0"/>
-            <wp:docPr id="13" name="image17.jpg"/>
+            <wp:docPr id="13" name="image13.jpg"/>
             <a:graphic>
               <a:graphicData uri="http://schemas.openxmlformats.org/drawingml/2006/picture">
                 <pic:pic>
                   <pic:nvPicPr>
-                    <pic:cNvPr id="0" name="image17.jpg"/>
+                    <pic:cNvPr id="0" name="image13.jpg"/>
                     <pic:cNvPicPr preferRelativeResize="0"/>
                   </pic:nvPicPr>
                   <pic:blipFill>
@@ -539,12 +539,12 @@
           <wp:inline distB="114300" distT="114300" distL="114300" distR="114300">
             <wp:extent cx="1557338" cy="2689003"/>
             <wp:effectExtent b="0" l="0" r="0" t="0"/>
-            <wp:docPr id="17" name="image16.jpg"/>
+            <wp:docPr id="17" name="image15.jpg"/>
             <a:graphic>
               <a:graphicData uri="http://schemas.openxmlformats.org/drawingml/2006/picture">
                 <pic:pic>
                   <pic:nvPicPr>
-                    <pic:cNvPr id="0" name="image16.jpg"/>
+                    <pic:cNvPr id="0" name="image15.jpg"/>
                     <pic:cNvPicPr preferRelativeResize="0"/>
                   </pic:nvPicPr>
                   <pic:blipFill>
@@ -634,12 +634,12 @@
           <wp:inline distB="114300" distT="114300" distL="114300" distR="114300">
             <wp:extent cx="938213" cy="941740"/>
             <wp:effectExtent b="0" l="0" r="0" t="0"/>
-            <wp:docPr id="2" name="image14.jpg"/>
+            <wp:docPr id="2" name="image10.jpg"/>
             <a:graphic>
               <a:graphicData uri="http://schemas.openxmlformats.org/drawingml/2006/picture">
                 <pic:pic>
                   <pic:nvPicPr>
-                    <pic:cNvPr id="0" name="image14.jpg"/>
+                    <pic:cNvPr id="0" name="image10.jpg"/>
                     <pic:cNvPicPr preferRelativeResize="0"/>
                   </pic:nvPicPr>
                   <pic:blipFill>
@@ -697,12 +697,12 @@
           <wp:inline distB="114300" distT="114300" distL="114300" distR="114300">
             <wp:extent cx="2024063" cy="2042519"/>
             <wp:effectExtent b="0" l="0" r="0" t="0"/>
-            <wp:docPr id="5" name="image2.jpg"/>
+            <wp:docPr id="5" name="image6.jpg"/>
             <a:graphic>
               <a:graphicData uri="http://schemas.openxmlformats.org/drawingml/2006/picture">
                 <pic:pic>
                   <pic:nvPicPr>
-                    <pic:cNvPr id="0" name="image2.jpg"/>
+                    <pic:cNvPr id="0" name="image6.jpg"/>
                     <pic:cNvPicPr preferRelativeResize="0"/>
                   </pic:nvPicPr>
                   <pic:blipFill>
@@ -950,12 +950,12 @@
           <wp:inline distB="114300" distT="114300" distL="114300" distR="114300">
             <wp:extent cx="2143125" cy="2143125"/>
             <wp:effectExtent b="0" l="0" r="0" t="0"/>
-            <wp:docPr id="10" name="image15.png"/>
+            <wp:docPr id="10" name="image5.png"/>
             <a:graphic>
               <a:graphicData uri="http://schemas.openxmlformats.org/drawingml/2006/picture">
                 <pic:pic>
                   <pic:nvPicPr>
-                    <pic:cNvPr id="0" name="image15.png"/>
+                    <pic:cNvPr id="0" name="image5.png"/>
                     <pic:cNvPicPr preferRelativeResize="0"/>
                   </pic:nvPicPr>
                   <pic:blipFill>
@@ -1013,12 +1013,12 @@
           <wp:inline distB="114300" distT="114300" distL="114300" distR="114300">
             <wp:extent cx="3881438" cy="3881438"/>
             <wp:effectExtent b="0" l="0" r="0" t="0"/>
-            <wp:docPr id="11" name="image11.png"/>
+            <wp:docPr id="11" name="image7.png"/>
             <a:graphic>
               <a:graphicData uri="http://schemas.openxmlformats.org/drawingml/2006/picture">
                 <pic:pic>
                   <pic:nvPicPr>
-                    <pic:cNvPr id="0" name="image11.png"/>
+                    <pic:cNvPr id="0" name="image7.png"/>
                     <pic:cNvPicPr preferRelativeResize="0"/>
                   </pic:nvPicPr>
                   <pic:blipFill>
@@ -1093,12 +1093,12 @@
           <wp:inline distB="114300" distT="114300" distL="114300" distR="114300">
             <wp:extent cx="3281363" cy="4629065"/>
             <wp:effectExtent b="0" l="0" r="0" t="0"/>
-            <wp:docPr id="9" name="image13.png"/>
+            <wp:docPr id="9" name="image2.png"/>
             <a:graphic>
               <a:graphicData uri="http://schemas.openxmlformats.org/drawingml/2006/picture">
                 <pic:pic>
                   <pic:nvPicPr>
-                    <pic:cNvPr id="0" name="image13.png"/>
+                    <pic:cNvPr id="0" name="image2.png"/>
                     <pic:cNvPicPr preferRelativeResize="0"/>
                   </pic:nvPicPr>
                   <pic:blipFill>
@@ -1301,12 +1301,12 @@
           <wp:inline distB="114300" distT="114300" distL="114300" distR="114300">
             <wp:extent cx="1866900" cy="1866900"/>
             <wp:effectExtent b="0" l="0" r="0" t="0"/>
-            <wp:docPr id="15" name="image8.jpg"/>
+            <wp:docPr id="15" name="image17.jpg"/>
             <a:graphic>
               <a:graphicData uri="http://schemas.openxmlformats.org/drawingml/2006/picture">
                 <pic:pic>
                   <pic:nvPicPr>
-                    <pic:cNvPr id="0" name="image8.jpg"/>
+                    <pic:cNvPr id="0" name="image17.jpg"/>
                     <pic:cNvPicPr preferRelativeResize="0"/>
                   </pic:nvPicPr>
                   <pic:blipFill>
@@ -1396,12 +1396,12 @@
           <wp:inline distB="114300" distT="114300" distL="114300" distR="114300">
             <wp:extent cx="3309938" cy="3309938"/>
             <wp:effectExtent b="0" l="0" r="0" t="0"/>
-            <wp:docPr id="14" name="image10.png"/>
+            <wp:docPr id="14" name="image16.png"/>
             <a:graphic>
               <a:graphicData uri="http://schemas.openxmlformats.org/drawingml/2006/picture">
                 <pic:pic>
                   <pic:nvPicPr>
-                    <pic:cNvPr id="0" name="image10.png"/>
+                    <pic:cNvPr id="0" name="image16.png"/>
                     <pic:cNvPicPr preferRelativeResize="0"/>
                   </pic:nvPicPr>
                   <pic:blipFill>
@@ -1650,12 +1650,12 @@
           <wp:inline distB="114300" distT="114300" distL="114300" distR="114300">
             <wp:extent cx="3033713" cy="3033713"/>
             <wp:effectExtent b="0" l="0" r="0" t="0"/>
-            <wp:docPr id="18" name="image6.png"/>
+            <wp:docPr id="18" name="image3.png"/>
             <a:graphic>
               <a:graphicData uri="http://schemas.openxmlformats.org/drawingml/2006/picture">
                 <pic:pic>
                   <pic:nvPicPr>
-                    <pic:cNvPr id="0" name="image6.png"/>
+                    <pic:cNvPr id="0" name="image3.png"/>
                     <pic:cNvPicPr preferRelativeResize="0"/>
                   </pic:nvPicPr>
                   <pic:blipFill>
@@ -1713,12 +1713,12 @@
           <wp:inline distB="114300" distT="114300" distL="114300" distR="114300">
             <wp:extent cx="3328988" cy="3328988"/>
             <wp:effectExtent b="0" l="0" r="0" t="0"/>
-            <wp:docPr id="3" name="image7.png"/>
+            <wp:docPr id="3" name="image9.png"/>
             <a:graphic>
               <a:graphicData uri="http://schemas.openxmlformats.org/drawingml/2006/picture">
                 <pic:pic>
                   <pic:nvPicPr>
-                    <pic:cNvPr id="0" name="image7.png"/>
+                    <pic:cNvPr id="0" name="image9.png"/>
                     <pic:cNvPicPr preferRelativeResize="0"/>
                   </pic:nvPicPr>
                   <pic:blipFill>
@@ -1776,12 +1776,12 @@
           <wp:inline distB="114300" distT="114300" distL="114300" distR="114300">
             <wp:extent cx="1743075" cy="1743075"/>
             <wp:effectExtent b="0" l="0" r="0" t="0"/>
-            <wp:docPr id="12" name="image6.png"/>
+            <wp:docPr id="12" name="image3.png"/>
             <a:graphic>
               <a:graphicData uri="http://schemas.openxmlformats.org/drawingml/2006/picture">
                 <pic:pic>
                   <pic:nvPicPr>
-                    <pic:cNvPr id="0" name="image6.png"/>
+                    <pic:cNvPr id="0" name="image3.png"/>
                     <pic:cNvPicPr preferRelativeResize="0"/>
                   </pic:nvPicPr>
                   <pic:blipFill>
@@ -2049,12 +2049,12 @@
           <wp:inline distB="114300" distT="114300" distL="114300" distR="114300">
             <wp:extent cx="1376363" cy="2272964"/>
             <wp:effectExtent b="0" l="0" r="0" t="0"/>
-            <wp:docPr id="8" name="image12.png"/>
+            <wp:docPr id="8" name="image8.png"/>
             <a:graphic>
               <a:graphicData uri="http://schemas.openxmlformats.org/drawingml/2006/picture">
                 <pic:pic>
                   <pic:nvPicPr>
-                    <pic:cNvPr id="0" name="image12.png"/>
+                    <pic:cNvPr id="0" name="image8.png"/>
                     <pic:cNvPicPr preferRelativeResize="0"/>
                   </pic:nvPicPr>
                   <pic:blipFill>
@@ -2112,12 +2112,12 @@
           <wp:inline distB="114300" distT="114300" distL="114300" distR="114300">
             <wp:extent cx="3338513" cy="3338513"/>
             <wp:effectExtent b="0" l="0" r="0" t="0"/>
-            <wp:docPr id="16" name="image3.png"/>
+            <wp:docPr id="16" name="image14.png"/>
             <a:graphic>
               <a:graphicData uri="http://schemas.openxmlformats.org/drawingml/2006/picture">
                 <pic:pic>
                   <pic:nvPicPr>
-                    <pic:cNvPr id="0" name="image3.png"/>
+                    <pic:cNvPr id="0" name="image14.png"/>
                     <pic:cNvPicPr preferRelativeResize="0"/>
                   </pic:nvPicPr>
                   <pic:blipFill>
@@ -2192,12 +2192,12 @@
           <wp:inline distB="114300" distT="114300" distL="114300" distR="114300">
             <wp:extent cx="5734050" cy="4305300"/>
             <wp:effectExtent b="0" l="0" r="0" t="0"/>
-            <wp:docPr id="7" name="image5.png"/>
+            <wp:docPr id="7" name="image12.png"/>
             <a:graphic>
               <a:graphicData uri="http://schemas.openxmlformats.org/drawingml/2006/picture">
                 <pic:pic>
                   <pic:nvPicPr>
-                    <pic:cNvPr id="0" name="image5.png"/>
+                    <pic:cNvPr id="0" name="image12.png"/>
                     <pic:cNvPicPr preferRelativeResize="0"/>
                   </pic:nvPicPr>
                   <pic:blipFill>

</xml_diff>

<commit_message>
fixing bugs, testing for new object functions
</commit_message>
<xml_diff>
--- a/src/res/images/handpainting/_給凱宇：剩餘畫圖列表.docx
+++ b/src/res/images/handpainting/_給凱宇：剩餘畫圖列表.docx
@@ -109,12 +109,12 @@
           <wp:inline distB="114300" distT="114300" distL="114300" distR="114300">
             <wp:extent cx="2143125" cy="2143125"/>
             <wp:effectExtent b="0" l="0" r="0" t="0"/>
-            <wp:docPr id="1" name="image2.png"/>
+            <wp:docPr id="1" name="image9.png"/>
             <a:graphic>
               <a:graphicData uri="http://schemas.openxmlformats.org/drawingml/2006/picture">
                 <pic:pic>
                   <pic:nvPicPr>
-                    <pic:cNvPr id="0" name="image2.png"/>
+                    <pic:cNvPr id="0" name="image9.png"/>
                     <pic:cNvPicPr preferRelativeResize="0"/>
                   </pic:nvPicPr>
                   <pic:blipFill>
@@ -284,12 +284,12 @@
           <wp:inline distB="114300" distT="114300" distL="114300" distR="114300">
             <wp:extent cx="2195513" cy="2199160"/>
             <wp:effectExtent b="0" l="0" r="0" t="0"/>
-            <wp:docPr id="13" name="image14.jpg"/>
+            <wp:docPr id="13" name="image8.jpg"/>
             <a:graphic>
               <a:graphicData uri="http://schemas.openxmlformats.org/drawingml/2006/picture">
                 <pic:pic>
                   <pic:nvPicPr>
-                    <pic:cNvPr id="0" name="image14.jpg"/>
+                    <pic:cNvPr id="0" name="image8.jpg"/>
                     <pic:cNvPicPr preferRelativeResize="0"/>
                   </pic:nvPicPr>
                   <pic:blipFill>
@@ -539,12 +539,12 @@
           <wp:inline distB="114300" distT="114300" distL="114300" distR="114300">
             <wp:extent cx="1557338" cy="2689003"/>
             <wp:effectExtent b="0" l="0" r="0" t="0"/>
-            <wp:docPr id="17" name="image9.jpg"/>
+            <wp:docPr id="17" name="image17.jpg"/>
             <a:graphic>
               <a:graphicData uri="http://schemas.openxmlformats.org/drawingml/2006/picture">
                 <pic:pic>
                   <pic:nvPicPr>
-                    <pic:cNvPr id="0" name="image9.jpg"/>
+                    <pic:cNvPr id="0" name="image17.jpg"/>
                     <pic:cNvPicPr preferRelativeResize="0"/>
                   </pic:nvPicPr>
                   <pic:blipFill>
@@ -634,12 +634,12 @@
           <wp:inline distB="114300" distT="114300" distL="114300" distR="114300">
             <wp:extent cx="938213" cy="941740"/>
             <wp:effectExtent b="0" l="0" r="0" t="0"/>
-            <wp:docPr id="2" name="image3.jpg"/>
+            <wp:docPr id="2" name="image16.jpg"/>
             <a:graphic>
               <a:graphicData uri="http://schemas.openxmlformats.org/drawingml/2006/picture">
                 <pic:pic>
                   <pic:nvPicPr>
-                    <pic:cNvPr id="0" name="image3.jpg"/>
+                    <pic:cNvPr id="0" name="image16.jpg"/>
                     <pic:cNvPicPr preferRelativeResize="0"/>
                   </pic:nvPicPr>
                   <pic:blipFill>
@@ -697,12 +697,12 @@
           <wp:inline distB="114300" distT="114300" distL="114300" distR="114300">
             <wp:extent cx="2024063" cy="2042519"/>
             <wp:effectExtent b="0" l="0" r="0" t="0"/>
-            <wp:docPr id="5" name="image5.jpg"/>
+            <wp:docPr id="5" name="image14.jpg"/>
             <a:graphic>
               <a:graphicData uri="http://schemas.openxmlformats.org/drawingml/2006/picture">
                 <pic:pic>
                   <pic:nvPicPr>
-                    <pic:cNvPr id="0" name="image5.jpg"/>
+                    <pic:cNvPr id="0" name="image14.jpg"/>
                     <pic:cNvPicPr preferRelativeResize="0"/>
                   </pic:nvPicPr>
                   <pic:blipFill>
@@ -1013,12 +1013,12 @@
           <wp:inline distB="114300" distT="114300" distL="114300" distR="114300">
             <wp:extent cx="3881438" cy="3881438"/>
             <wp:effectExtent b="0" l="0" r="0" t="0"/>
-            <wp:docPr id="11" name="image16.png"/>
+            <wp:docPr id="11" name="image2.png"/>
             <a:graphic>
               <a:graphicData uri="http://schemas.openxmlformats.org/drawingml/2006/picture">
                 <pic:pic>
                   <pic:nvPicPr>
-                    <pic:cNvPr id="0" name="image16.png"/>
+                    <pic:cNvPr id="0" name="image2.png"/>
                     <pic:cNvPicPr preferRelativeResize="0"/>
                   </pic:nvPicPr>
                   <pic:blipFill>
@@ -1093,12 +1093,12 @@
           <wp:inline distB="114300" distT="114300" distL="114300" distR="114300">
             <wp:extent cx="3281363" cy="4629065"/>
             <wp:effectExtent b="0" l="0" r="0" t="0"/>
-            <wp:docPr id="9" name="image8.png"/>
+            <wp:docPr id="9" name="image15.png"/>
             <a:graphic>
               <a:graphicData uri="http://schemas.openxmlformats.org/drawingml/2006/picture">
                 <pic:pic>
                   <pic:nvPicPr>
-                    <pic:cNvPr id="0" name="image8.png"/>
+                    <pic:cNvPr id="0" name="image15.png"/>
                     <pic:cNvPicPr preferRelativeResize="0"/>
                   </pic:nvPicPr>
                   <pic:blipFill>
@@ -1301,12 +1301,12 @@
           <wp:inline distB="114300" distT="114300" distL="114300" distR="114300">
             <wp:extent cx="1866900" cy="1866900"/>
             <wp:effectExtent b="0" l="0" r="0" t="0"/>
-            <wp:docPr id="15" name="image17.jpg"/>
+            <wp:docPr id="15" name="image4.jpg"/>
             <a:graphic>
               <a:graphicData uri="http://schemas.openxmlformats.org/drawingml/2006/picture">
                 <pic:pic>
                   <pic:nvPicPr>
-                    <pic:cNvPr id="0" name="image17.jpg"/>
+                    <pic:cNvPr id="0" name="image4.jpg"/>
                     <pic:cNvPicPr preferRelativeResize="0"/>
                   </pic:nvPicPr>
                   <pic:blipFill>
@@ -1396,12 +1396,12 @@
           <wp:inline distB="114300" distT="114300" distL="114300" distR="114300">
             <wp:extent cx="3309938" cy="3309938"/>
             <wp:effectExtent b="0" l="0" r="0" t="0"/>
-            <wp:docPr id="14" name="image10.png"/>
+            <wp:docPr id="14" name="image7.png"/>
             <a:graphic>
               <a:graphicData uri="http://schemas.openxmlformats.org/drawingml/2006/picture">
                 <pic:pic>
                   <pic:nvPicPr>
-                    <pic:cNvPr id="0" name="image10.png"/>
+                    <pic:cNvPr id="0" name="image7.png"/>
                     <pic:cNvPicPr preferRelativeResize="0"/>
                   </pic:nvPicPr>
                   <pic:blipFill>
@@ -1587,12 +1587,12 @@
           <wp:inline distB="114300" distT="114300" distL="114300" distR="114300">
             <wp:extent cx="3357563" cy="3254479"/>
             <wp:effectExtent b="0" l="0" r="0" t="0"/>
-            <wp:docPr id="4" name="image6.png"/>
+            <wp:docPr id="4" name="image13.png"/>
             <a:graphic>
               <a:graphicData uri="http://schemas.openxmlformats.org/drawingml/2006/picture">
                 <pic:pic>
                   <pic:nvPicPr>
-                    <pic:cNvPr id="0" name="image6.png"/>
+                    <pic:cNvPr id="0" name="image13.png"/>
                     <pic:cNvPicPr preferRelativeResize="0"/>
                   </pic:nvPicPr>
                   <pic:blipFill>
@@ -1650,12 +1650,12 @@
           <wp:inline distB="114300" distT="114300" distL="114300" distR="114300">
             <wp:extent cx="3033713" cy="3033713"/>
             <wp:effectExtent b="0" l="0" r="0" t="0"/>
-            <wp:docPr id="18" name="image1.png"/>
+            <wp:docPr id="18" name="image12.png"/>
             <a:graphic>
               <a:graphicData uri="http://schemas.openxmlformats.org/drawingml/2006/picture">
                 <pic:pic>
                   <pic:nvPicPr>
-                    <pic:cNvPr id="0" name="image1.png"/>
+                    <pic:cNvPr id="0" name="image12.png"/>
                     <pic:cNvPicPr preferRelativeResize="0"/>
                   </pic:nvPicPr>
                   <pic:blipFill>
@@ -1713,12 +1713,12 @@
           <wp:inline distB="114300" distT="114300" distL="114300" distR="114300">
             <wp:extent cx="3328988" cy="3328988"/>
             <wp:effectExtent b="0" l="0" r="0" t="0"/>
-            <wp:docPr id="3" name="image12.png"/>
+            <wp:docPr id="3" name="image3.png"/>
             <a:graphic>
               <a:graphicData uri="http://schemas.openxmlformats.org/drawingml/2006/picture">
                 <pic:pic>
                   <pic:nvPicPr>
-                    <pic:cNvPr id="0" name="image12.png"/>
+                    <pic:cNvPr id="0" name="image3.png"/>
                     <pic:cNvPicPr preferRelativeResize="0"/>
                   </pic:nvPicPr>
                   <pic:blipFill>
@@ -1776,12 +1776,12 @@
           <wp:inline distB="114300" distT="114300" distL="114300" distR="114300">
             <wp:extent cx="1743075" cy="1743075"/>
             <wp:effectExtent b="0" l="0" r="0" t="0"/>
-            <wp:docPr id="12" name="image1.png"/>
+            <wp:docPr id="12" name="image12.png"/>
             <a:graphic>
               <a:graphicData uri="http://schemas.openxmlformats.org/drawingml/2006/picture">
                 <pic:pic>
                   <pic:nvPicPr>
-                    <pic:cNvPr id="0" name="image1.png"/>
+                    <pic:cNvPr id="0" name="image12.png"/>
                     <pic:cNvPicPr preferRelativeResize="0"/>
                   </pic:nvPicPr>
                   <pic:blipFill>
@@ -1880,12 +1880,12 @@
           <wp:inline distB="114300" distT="114300" distL="114300" distR="114300">
             <wp:extent cx="1490663" cy="1490663"/>
             <wp:effectExtent b="0" l="0" r="0" t="0"/>
-            <wp:docPr id="6" name="image13.jpg"/>
+            <wp:docPr id="6" name="image5.jpg"/>
             <a:graphic>
               <a:graphicData uri="http://schemas.openxmlformats.org/drawingml/2006/picture">
                 <pic:pic>
                   <pic:nvPicPr>
-                    <pic:cNvPr id="0" name="image13.jpg"/>
+                    <pic:cNvPr id="0" name="image5.jpg"/>
                     <pic:cNvPicPr preferRelativeResize="0"/>
                   </pic:nvPicPr>
                   <pic:blipFill>
@@ -2049,12 +2049,12 @@
           <wp:inline distB="114300" distT="114300" distL="114300" distR="114300">
             <wp:extent cx="1376363" cy="2272964"/>
             <wp:effectExtent b="0" l="0" r="0" t="0"/>
-            <wp:docPr id="8" name="image4.png"/>
+            <wp:docPr id="8" name="image10.png"/>
             <a:graphic>
               <a:graphicData uri="http://schemas.openxmlformats.org/drawingml/2006/picture">
                 <pic:pic>
                   <pic:nvPicPr>
-                    <pic:cNvPr id="0" name="image4.png"/>
+                    <pic:cNvPr id="0" name="image10.png"/>
                     <pic:cNvPicPr preferRelativeResize="0"/>
                   </pic:nvPicPr>
                   <pic:blipFill>
@@ -2112,12 +2112,12 @@
           <wp:inline distB="114300" distT="114300" distL="114300" distR="114300">
             <wp:extent cx="3338513" cy="3338513"/>
             <wp:effectExtent b="0" l="0" r="0" t="0"/>
-            <wp:docPr id="16" name="image7.png"/>
+            <wp:docPr id="16" name="image1.png"/>
             <a:graphic>
               <a:graphicData uri="http://schemas.openxmlformats.org/drawingml/2006/picture">
                 <pic:pic>
                   <pic:nvPicPr>
-                    <pic:cNvPr id="0" name="image7.png"/>
+                    <pic:cNvPr id="0" name="image1.png"/>
                     <pic:cNvPicPr preferRelativeResize="0"/>
                   </pic:nvPicPr>
                   <pic:blipFill>
@@ -2192,12 +2192,12 @@
           <wp:inline distB="114300" distT="114300" distL="114300" distR="114300">
             <wp:extent cx="5734050" cy="4305300"/>
             <wp:effectExtent b="0" l="0" r="0" t="0"/>
-            <wp:docPr id="7" name="image15.png"/>
+            <wp:docPr id="7" name="image6.png"/>
             <a:graphic>
               <a:graphicData uri="http://schemas.openxmlformats.org/drawingml/2006/picture">
                 <pic:pic>
                   <pic:nvPicPr>
-                    <pic:cNvPr id="0" name="image15.png"/>
+                    <pic:cNvPr id="0" name="image6.png"/>
                     <pic:cNvPicPr preferRelativeResize="0"/>
                   </pic:nvPicPr>
                   <pic:blipFill>

</xml_diff>

<commit_message>
speaker emotions displaying patch, auto-switching scene dialog function
</commit_message>
<xml_diff>
--- a/src/res/images/handpainting/_給凱宇：剩餘畫圖列表.docx
+++ b/src/res/images/handpainting/_給凱宇：剩餘畫圖列表.docx
@@ -109,12 +109,12 @@
           <wp:inline distB="114300" distT="114300" distL="114300" distR="114300">
             <wp:extent cx="2143125" cy="2143125"/>
             <wp:effectExtent b="0" l="0" r="0" t="0"/>
-            <wp:docPr id="1" name="image9.png"/>
+            <wp:docPr id="1" name="image17.png"/>
             <a:graphic>
               <a:graphicData uri="http://schemas.openxmlformats.org/drawingml/2006/picture">
                 <pic:pic>
                   <pic:nvPicPr>
-                    <pic:cNvPr id="0" name="image9.png"/>
+                    <pic:cNvPr id="0" name="image17.png"/>
                     <pic:cNvPicPr preferRelativeResize="0"/>
                   </pic:nvPicPr>
                   <pic:blipFill>
@@ -284,12 +284,12 @@
           <wp:inline distB="114300" distT="114300" distL="114300" distR="114300">
             <wp:extent cx="2195513" cy="2199160"/>
             <wp:effectExtent b="0" l="0" r="0" t="0"/>
-            <wp:docPr id="13" name="image8.jpg"/>
+            <wp:docPr id="13" name="image15.jpg"/>
             <a:graphic>
               <a:graphicData uri="http://schemas.openxmlformats.org/drawingml/2006/picture">
                 <pic:pic>
                   <pic:nvPicPr>
-                    <pic:cNvPr id="0" name="image8.jpg"/>
+                    <pic:cNvPr id="0" name="image15.jpg"/>
                     <pic:cNvPicPr preferRelativeResize="0"/>
                   </pic:nvPicPr>
                   <pic:blipFill>
@@ -539,12 +539,12 @@
           <wp:inline distB="114300" distT="114300" distL="114300" distR="114300">
             <wp:extent cx="1557338" cy="2689003"/>
             <wp:effectExtent b="0" l="0" r="0" t="0"/>
-            <wp:docPr id="17" name="image17.jpg"/>
+            <wp:docPr id="17" name="image13.jpg"/>
             <a:graphic>
               <a:graphicData uri="http://schemas.openxmlformats.org/drawingml/2006/picture">
                 <pic:pic>
                   <pic:nvPicPr>
-                    <pic:cNvPr id="0" name="image17.jpg"/>
+                    <pic:cNvPr id="0" name="image13.jpg"/>
                     <pic:cNvPicPr preferRelativeResize="0"/>
                   </pic:nvPicPr>
                   <pic:blipFill>
@@ -634,12 +634,12 @@
           <wp:inline distB="114300" distT="114300" distL="114300" distR="114300">
             <wp:extent cx="938213" cy="941740"/>
             <wp:effectExtent b="0" l="0" r="0" t="0"/>
-            <wp:docPr id="2" name="image16.jpg"/>
+            <wp:docPr id="2" name="image10.jpg"/>
             <a:graphic>
               <a:graphicData uri="http://schemas.openxmlformats.org/drawingml/2006/picture">
                 <pic:pic>
                   <pic:nvPicPr>
-                    <pic:cNvPr id="0" name="image16.jpg"/>
+                    <pic:cNvPr id="0" name="image10.jpg"/>
                     <pic:cNvPicPr preferRelativeResize="0"/>
                   </pic:nvPicPr>
                   <pic:blipFill>
@@ -697,12 +697,12 @@
           <wp:inline distB="114300" distT="114300" distL="114300" distR="114300">
             <wp:extent cx="2024063" cy="2042519"/>
             <wp:effectExtent b="0" l="0" r="0" t="0"/>
-            <wp:docPr id="5" name="image14.jpg"/>
+            <wp:docPr id="5" name="image3.jpg"/>
             <a:graphic>
               <a:graphicData uri="http://schemas.openxmlformats.org/drawingml/2006/picture">
                 <pic:pic>
                   <pic:nvPicPr>
-                    <pic:cNvPr id="0" name="image14.jpg"/>
+                    <pic:cNvPr id="0" name="image3.jpg"/>
                     <pic:cNvPicPr preferRelativeResize="0"/>
                   </pic:nvPicPr>
                   <pic:blipFill>
@@ -950,12 +950,12 @@
           <wp:inline distB="114300" distT="114300" distL="114300" distR="114300">
             <wp:extent cx="2143125" cy="2143125"/>
             <wp:effectExtent b="0" l="0" r="0" t="0"/>
-            <wp:docPr id="10" name="image11.png"/>
+            <wp:docPr id="10" name="image2.png"/>
             <a:graphic>
               <a:graphicData uri="http://schemas.openxmlformats.org/drawingml/2006/picture">
                 <pic:pic>
                   <pic:nvPicPr>
-                    <pic:cNvPr id="0" name="image11.png"/>
+                    <pic:cNvPr id="0" name="image2.png"/>
                     <pic:cNvPicPr preferRelativeResize="0"/>
                   </pic:nvPicPr>
                   <pic:blipFill>
@@ -1013,12 +1013,12 @@
           <wp:inline distB="114300" distT="114300" distL="114300" distR="114300">
             <wp:extent cx="3881438" cy="3881438"/>
             <wp:effectExtent b="0" l="0" r="0" t="0"/>
-            <wp:docPr id="11" name="image2.png"/>
+            <wp:docPr id="11" name="image9.png"/>
             <a:graphic>
               <a:graphicData uri="http://schemas.openxmlformats.org/drawingml/2006/picture">
                 <pic:pic>
                   <pic:nvPicPr>
-                    <pic:cNvPr id="0" name="image2.png"/>
+                    <pic:cNvPr id="0" name="image9.png"/>
                     <pic:cNvPicPr preferRelativeResize="0"/>
                   </pic:nvPicPr>
                   <pic:blipFill>
@@ -1093,12 +1093,12 @@
           <wp:inline distB="114300" distT="114300" distL="114300" distR="114300">
             <wp:extent cx="3281363" cy="4629065"/>
             <wp:effectExtent b="0" l="0" r="0" t="0"/>
-            <wp:docPr id="9" name="image15.png"/>
+            <wp:docPr id="9" name="image1.png"/>
             <a:graphic>
               <a:graphicData uri="http://schemas.openxmlformats.org/drawingml/2006/picture">
                 <pic:pic>
                   <pic:nvPicPr>
-                    <pic:cNvPr id="0" name="image15.png"/>
+                    <pic:cNvPr id="0" name="image1.png"/>
                     <pic:cNvPicPr preferRelativeResize="0"/>
                   </pic:nvPicPr>
                   <pic:blipFill>
@@ -1301,12 +1301,12 @@
           <wp:inline distB="114300" distT="114300" distL="114300" distR="114300">
             <wp:extent cx="1866900" cy="1866900"/>
             <wp:effectExtent b="0" l="0" r="0" t="0"/>
-            <wp:docPr id="15" name="image4.jpg"/>
+            <wp:docPr id="15" name="image12.jpg"/>
             <a:graphic>
               <a:graphicData uri="http://schemas.openxmlformats.org/drawingml/2006/picture">
                 <pic:pic>
                   <pic:nvPicPr>
-                    <pic:cNvPr id="0" name="image4.jpg"/>
+                    <pic:cNvPr id="0" name="image12.jpg"/>
                     <pic:cNvPicPr preferRelativeResize="0"/>
                   </pic:nvPicPr>
                   <pic:blipFill>
@@ -1396,12 +1396,12 @@
           <wp:inline distB="114300" distT="114300" distL="114300" distR="114300">
             <wp:extent cx="3309938" cy="3309938"/>
             <wp:effectExtent b="0" l="0" r="0" t="0"/>
-            <wp:docPr id="14" name="image7.png"/>
+            <wp:docPr id="14" name="image4.png"/>
             <a:graphic>
               <a:graphicData uri="http://schemas.openxmlformats.org/drawingml/2006/picture">
                 <pic:pic>
                   <pic:nvPicPr>
-                    <pic:cNvPr id="0" name="image7.png"/>
+                    <pic:cNvPr id="0" name="image4.png"/>
                     <pic:cNvPicPr preferRelativeResize="0"/>
                   </pic:nvPicPr>
                   <pic:blipFill>
@@ -1587,12 +1587,12 @@
           <wp:inline distB="114300" distT="114300" distL="114300" distR="114300">
             <wp:extent cx="3357563" cy="3254479"/>
             <wp:effectExtent b="0" l="0" r="0" t="0"/>
-            <wp:docPr id="4" name="image13.png"/>
+            <wp:docPr id="4" name="image7.png"/>
             <a:graphic>
               <a:graphicData uri="http://schemas.openxmlformats.org/drawingml/2006/picture">
                 <pic:pic>
                   <pic:nvPicPr>
-                    <pic:cNvPr id="0" name="image13.png"/>
+                    <pic:cNvPr id="0" name="image7.png"/>
                     <pic:cNvPicPr preferRelativeResize="0"/>
                   </pic:nvPicPr>
                   <pic:blipFill>
@@ -1650,12 +1650,12 @@
           <wp:inline distB="114300" distT="114300" distL="114300" distR="114300">
             <wp:extent cx="3033713" cy="3033713"/>
             <wp:effectExtent b="0" l="0" r="0" t="0"/>
-            <wp:docPr id="18" name="image12.png"/>
+            <wp:docPr id="18" name="image11.png"/>
             <a:graphic>
               <a:graphicData uri="http://schemas.openxmlformats.org/drawingml/2006/picture">
                 <pic:pic>
                   <pic:nvPicPr>
-                    <pic:cNvPr id="0" name="image12.png"/>
+                    <pic:cNvPr id="0" name="image11.png"/>
                     <pic:cNvPicPr preferRelativeResize="0"/>
                   </pic:nvPicPr>
                   <pic:blipFill>
@@ -1713,12 +1713,12 @@
           <wp:inline distB="114300" distT="114300" distL="114300" distR="114300">
             <wp:extent cx="3328988" cy="3328988"/>
             <wp:effectExtent b="0" l="0" r="0" t="0"/>
-            <wp:docPr id="3" name="image3.png"/>
+            <wp:docPr id="3" name="image14.png"/>
             <a:graphic>
               <a:graphicData uri="http://schemas.openxmlformats.org/drawingml/2006/picture">
                 <pic:pic>
                   <pic:nvPicPr>
-                    <pic:cNvPr id="0" name="image3.png"/>
+                    <pic:cNvPr id="0" name="image14.png"/>
                     <pic:cNvPicPr preferRelativeResize="0"/>
                   </pic:nvPicPr>
                   <pic:blipFill>
@@ -1776,12 +1776,12 @@
           <wp:inline distB="114300" distT="114300" distL="114300" distR="114300">
             <wp:extent cx="1743075" cy="1743075"/>
             <wp:effectExtent b="0" l="0" r="0" t="0"/>
-            <wp:docPr id="12" name="image12.png"/>
+            <wp:docPr id="12" name="image11.png"/>
             <a:graphic>
               <a:graphicData uri="http://schemas.openxmlformats.org/drawingml/2006/picture">
                 <pic:pic>
                   <pic:nvPicPr>
-                    <pic:cNvPr id="0" name="image12.png"/>
+                    <pic:cNvPr id="0" name="image11.png"/>
                     <pic:cNvPicPr preferRelativeResize="0"/>
                   </pic:nvPicPr>
                   <pic:blipFill>
@@ -1880,12 +1880,12 @@
           <wp:inline distB="114300" distT="114300" distL="114300" distR="114300">
             <wp:extent cx="1490663" cy="1490663"/>
             <wp:effectExtent b="0" l="0" r="0" t="0"/>
-            <wp:docPr id="6" name="image5.jpg"/>
+            <wp:docPr id="6" name="image16.jpg"/>
             <a:graphic>
               <a:graphicData uri="http://schemas.openxmlformats.org/drawingml/2006/picture">
                 <pic:pic>
                   <pic:nvPicPr>
-                    <pic:cNvPr id="0" name="image5.jpg"/>
+                    <pic:cNvPr id="0" name="image16.jpg"/>
                     <pic:cNvPicPr preferRelativeResize="0"/>
                   </pic:nvPicPr>
                   <pic:blipFill>
@@ -2049,12 +2049,12 @@
           <wp:inline distB="114300" distT="114300" distL="114300" distR="114300">
             <wp:extent cx="1376363" cy="2272964"/>
             <wp:effectExtent b="0" l="0" r="0" t="0"/>
-            <wp:docPr id="8" name="image10.png"/>
+            <wp:docPr id="8" name="image5.png"/>
             <a:graphic>
               <a:graphicData uri="http://schemas.openxmlformats.org/drawingml/2006/picture">
                 <pic:pic>
                   <pic:nvPicPr>
-                    <pic:cNvPr id="0" name="image10.png"/>
+                    <pic:cNvPr id="0" name="image5.png"/>
                     <pic:cNvPicPr preferRelativeResize="0"/>
                   </pic:nvPicPr>
                   <pic:blipFill>
@@ -2112,12 +2112,12 @@
           <wp:inline distB="114300" distT="114300" distL="114300" distR="114300">
             <wp:extent cx="3338513" cy="3338513"/>
             <wp:effectExtent b="0" l="0" r="0" t="0"/>
-            <wp:docPr id="16" name="image1.png"/>
+            <wp:docPr id="16" name="image6.png"/>
             <a:graphic>
               <a:graphicData uri="http://schemas.openxmlformats.org/drawingml/2006/picture">
                 <pic:pic>
                   <pic:nvPicPr>
-                    <pic:cNvPr id="0" name="image1.png"/>
+                    <pic:cNvPr id="0" name="image6.png"/>
                     <pic:cNvPicPr preferRelativeResize="0"/>
                   </pic:nvPicPr>
                   <pic:blipFill>
@@ -2192,12 +2192,12 @@
           <wp:inline distB="114300" distT="114300" distL="114300" distR="114300">
             <wp:extent cx="5734050" cy="4305300"/>
             <wp:effectExtent b="0" l="0" r="0" t="0"/>
-            <wp:docPr id="7" name="image6.png"/>
+            <wp:docPr id="7" name="image8.png"/>
             <a:graphic>
               <a:graphicData uri="http://schemas.openxmlformats.org/drawingml/2006/picture">
                 <pic:pic>
                   <pic:nvPicPr>
-                    <pic:cNvPr id="0" name="image6.png"/>
+                    <pic:cNvPr id="0" name="image8.png"/>
                     <pic:cNvPicPr preferRelativeResize="0"/>
                   </pic:nvPicPr>
                   <pic:blipFill>

</xml_diff>

<commit_message>
debugging and testing all
</commit_message>
<xml_diff>
--- a/src/res/images/handpainting/_給凱宇：剩餘畫圖列表.docx
+++ b/src/res/images/handpainting/_給凱宇：剩餘畫圖列表.docx
@@ -109,12 +109,12 @@
           <wp:inline distB="114300" distT="114300" distL="114300" distR="114300">
             <wp:extent cx="2143125" cy="2143125"/>
             <wp:effectExtent b="0" l="0" r="0" t="0"/>
-            <wp:docPr id="1" name="image11.png"/>
+            <wp:docPr id="1" name="image12.png"/>
             <a:graphic>
               <a:graphicData uri="http://schemas.openxmlformats.org/drawingml/2006/picture">
                 <pic:pic>
                   <pic:nvPicPr>
-                    <pic:cNvPr id="0" name="image11.png"/>
+                    <pic:cNvPr id="0" name="image12.png"/>
                     <pic:cNvPicPr preferRelativeResize="0"/>
                   </pic:nvPicPr>
                   <pic:blipFill>
@@ -284,12 +284,12 @@
           <wp:inline distB="114300" distT="114300" distL="114300" distR="114300">
             <wp:extent cx="2195513" cy="2199160"/>
             <wp:effectExtent b="0" l="0" r="0" t="0"/>
-            <wp:docPr id="13" name="image17.jpg"/>
+            <wp:docPr id="13" name="image14.jpg"/>
             <a:graphic>
               <a:graphicData uri="http://schemas.openxmlformats.org/drawingml/2006/picture">
                 <pic:pic>
                   <pic:nvPicPr>
-                    <pic:cNvPr id="0" name="image17.jpg"/>
+                    <pic:cNvPr id="0" name="image14.jpg"/>
                     <pic:cNvPicPr preferRelativeResize="0"/>
                   </pic:nvPicPr>
                   <pic:blipFill>
@@ -634,12 +634,12 @@
           <wp:inline distB="114300" distT="114300" distL="114300" distR="114300">
             <wp:extent cx="938213" cy="941740"/>
             <wp:effectExtent b="0" l="0" r="0" t="0"/>
-            <wp:docPr id="2" name="image4.jpg"/>
+            <wp:docPr id="2" name="image13.jpg"/>
             <a:graphic>
               <a:graphicData uri="http://schemas.openxmlformats.org/drawingml/2006/picture">
                 <pic:pic>
                   <pic:nvPicPr>
-                    <pic:cNvPr id="0" name="image4.jpg"/>
+                    <pic:cNvPr id="0" name="image13.jpg"/>
                     <pic:cNvPicPr preferRelativeResize="0"/>
                   </pic:nvPicPr>
                   <pic:blipFill>
@@ -697,12 +697,12 @@
           <wp:inline distB="114300" distT="114300" distL="114300" distR="114300">
             <wp:extent cx="2024063" cy="2042519"/>
             <wp:effectExtent b="0" l="0" r="0" t="0"/>
-            <wp:docPr id="5" name="image2.jpg"/>
+            <wp:docPr id="5" name="image8.jpg"/>
             <a:graphic>
               <a:graphicData uri="http://schemas.openxmlformats.org/drawingml/2006/picture">
                 <pic:pic>
                   <pic:nvPicPr>
-                    <pic:cNvPr id="0" name="image2.jpg"/>
+                    <pic:cNvPr id="0" name="image8.jpg"/>
                     <pic:cNvPicPr preferRelativeResize="0"/>
                   </pic:nvPicPr>
                   <pic:blipFill>
@@ -950,12 +950,12 @@
           <wp:inline distB="114300" distT="114300" distL="114300" distR="114300">
             <wp:extent cx="2143125" cy="2143125"/>
             <wp:effectExtent b="0" l="0" r="0" t="0"/>
-            <wp:docPr id="10" name="image13.png"/>
+            <wp:docPr id="10" name="image9.png"/>
             <a:graphic>
               <a:graphicData uri="http://schemas.openxmlformats.org/drawingml/2006/picture">
                 <pic:pic>
                   <pic:nvPicPr>
-                    <pic:cNvPr id="0" name="image13.png"/>
+                    <pic:cNvPr id="0" name="image9.png"/>
                     <pic:cNvPicPr preferRelativeResize="0"/>
                   </pic:nvPicPr>
                   <pic:blipFill>
@@ -1013,12 +1013,12 @@
           <wp:inline distB="114300" distT="114300" distL="114300" distR="114300">
             <wp:extent cx="3881438" cy="3881438"/>
             <wp:effectExtent b="0" l="0" r="0" t="0"/>
-            <wp:docPr id="11" name="image8.png"/>
+            <wp:docPr id="11" name="image17.png"/>
             <a:graphic>
               <a:graphicData uri="http://schemas.openxmlformats.org/drawingml/2006/picture">
                 <pic:pic>
                   <pic:nvPicPr>
-                    <pic:cNvPr id="0" name="image8.png"/>
+                    <pic:cNvPr id="0" name="image17.png"/>
                     <pic:cNvPicPr preferRelativeResize="0"/>
                   </pic:nvPicPr>
                   <pic:blipFill>
@@ -1093,12 +1093,12 @@
           <wp:inline distB="114300" distT="114300" distL="114300" distR="114300">
             <wp:extent cx="3281363" cy="4629065"/>
             <wp:effectExtent b="0" l="0" r="0" t="0"/>
-            <wp:docPr id="9" name="image16.png"/>
+            <wp:docPr id="9" name="image2.png"/>
             <a:graphic>
               <a:graphicData uri="http://schemas.openxmlformats.org/drawingml/2006/picture">
                 <pic:pic>
                   <pic:nvPicPr>
-                    <pic:cNvPr id="0" name="image16.png"/>
+                    <pic:cNvPr id="0" name="image2.png"/>
                     <pic:cNvPicPr preferRelativeResize="0"/>
                   </pic:nvPicPr>
                   <pic:blipFill>
@@ -1301,12 +1301,12 @@
           <wp:inline distB="114300" distT="114300" distL="114300" distR="114300">
             <wp:extent cx="1866900" cy="1866900"/>
             <wp:effectExtent b="0" l="0" r="0" t="0"/>
-            <wp:docPr id="15" name="image12.jpg"/>
+            <wp:docPr id="15" name="image5.jpg"/>
             <a:graphic>
               <a:graphicData uri="http://schemas.openxmlformats.org/drawingml/2006/picture">
                 <pic:pic>
                   <pic:nvPicPr>
-                    <pic:cNvPr id="0" name="image12.jpg"/>
+                    <pic:cNvPr id="0" name="image5.jpg"/>
                     <pic:cNvPicPr preferRelativeResize="0"/>
                   </pic:nvPicPr>
                   <pic:blipFill>
@@ -1396,12 +1396,12 @@
           <wp:inline distB="114300" distT="114300" distL="114300" distR="114300">
             <wp:extent cx="3309938" cy="3309938"/>
             <wp:effectExtent b="0" l="0" r="0" t="0"/>
-            <wp:docPr id="14" name="image9.png"/>
+            <wp:docPr id="14" name="image3.png"/>
             <a:graphic>
               <a:graphicData uri="http://schemas.openxmlformats.org/drawingml/2006/picture">
                 <pic:pic>
                   <pic:nvPicPr>
-                    <pic:cNvPr id="0" name="image9.png"/>
+                    <pic:cNvPr id="0" name="image3.png"/>
                     <pic:cNvPicPr preferRelativeResize="0"/>
                   </pic:nvPicPr>
                   <pic:blipFill>
@@ -1587,12 +1587,12 @@
           <wp:inline distB="114300" distT="114300" distL="114300" distR="114300">
             <wp:extent cx="3357563" cy="3254479"/>
             <wp:effectExtent b="0" l="0" r="0" t="0"/>
-            <wp:docPr id="4" name="image3.png"/>
+            <wp:docPr id="4" name="image7.png"/>
             <a:graphic>
               <a:graphicData uri="http://schemas.openxmlformats.org/drawingml/2006/picture">
                 <pic:pic>
                   <pic:nvPicPr>
-                    <pic:cNvPr id="0" name="image3.png"/>
+                    <pic:cNvPr id="0" name="image7.png"/>
                     <pic:cNvPicPr preferRelativeResize="0"/>
                   </pic:nvPicPr>
                   <pic:blipFill>
@@ -1650,12 +1650,12 @@
           <wp:inline distB="114300" distT="114300" distL="114300" distR="114300">
             <wp:extent cx="3033713" cy="3033713"/>
             <wp:effectExtent b="0" l="0" r="0" t="0"/>
-            <wp:docPr id="18" name="image10.png"/>
+            <wp:docPr id="18" name="image11.png"/>
             <a:graphic>
               <a:graphicData uri="http://schemas.openxmlformats.org/drawingml/2006/picture">
                 <pic:pic>
                   <pic:nvPicPr>
-                    <pic:cNvPr id="0" name="image10.png"/>
+                    <pic:cNvPr id="0" name="image11.png"/>
                     <pic:cNvPicPr preferRelativeResize="0"/>
                   </pic:nvPicPr>
                   <pic:blipFill>
@@ -1776,12 +1776,12 @@
           <wp:inline distB="114300" distT="114300" distL="114300" distR="114300">
             <wp:extent cx="1743075" cy="1743075"/>
             <wp:effectExtent b="0" l="0" r="0" t="0"/>
-            <wp:docPr id="12" name="image10.png"/>
+            <wp:docPr id="12" name="image11.png"/>
             <a:graphic>
               <a:graphicData uri="http://schemas.openxmlformats.org/drawingml/2006/picture">
                 <pic:pic>
                   <pic:nvPicPr>
-                    <pic:cNvPr id="0" name="image10.png"/>
+                    <pic:cNvPr id="0" name="image11.png"/>
                     <pic:cNvPicPr preferRelativeResize="0"/>
                   </pic:nvPicPr>
                   <pic:blipFill>
@@ -1880,12 +1880,12 @@
           <wp:inline distB="114300" distT="114300" distL="114300" distR="114300">
             <wp:extent cx="1490663" cy="1490663"/>
             <wp:effectExtent b="0" l="0" r="0" t="0"/>
-            <wp:docPr id="6" name="image6.jpg"/>
+            <wp:docPr id="6" name="image4.jpg"/>
             <a:graphic>
               <a:graphicData uri="http://schemas.openxmlformats.org/drawingml/2006/picture">
                 <pic:pic>
                   <pic:nvPicPr>
-                    <pic:cNvPr id="0" name="image6.jpg"/>
+                    <pic:cNvPr id="0" name="image4.jpg"/>
                     <pic:cNvPicPr preferRelativeResize="0"/>
                   </pic:nvPicPr>
                   <pic:blipFill>
@@ -2049,12 +2049,12 @@
           <wp:inline distB="114300" distT="114300" distL="114300" distR="114300">
             <wp:extent cx="1376363" cy="2272964"/>
             <wp:effectExtent b="0" l="0" r="0" t="0"/>
-            <wp:docPr id="8" name="image5.png"/>
+            <wp:docPr id="8" name="image10.png"/>
             <a:graphic>
               <a:graphicData uri="http://schemas.openxmlformats.org/drawingml/2006/picture">
                 <pic:pic>
                   <pic:nvPicPr>
-                    <pic:cNvPr id="0" name="image5.png"/>
+                    <pic:cNvPr id="0" name="image10.png"/>
                     <pic:cNvPicPr preferRelativeResize="0"/>
                   </pic:nvPicPr>
                   <pic:blipFill>
@@ -2112,12 +2112,12 @@
           <wp:inline distB="114300" distT="114300" distL="114300" distR="114300">
             <wp:extent cx="3338513" cy="3338513"/>
             <wp:effectExtent b="0" l="0" r="0" t="0"/>
-            <wp:docPr id="16" name="image7.png"/>
+            <wp:docPr id="16" name="image6.png"/>
             <a:graphic>
               <a:graphicData uri="http://schemas.openxmlformats.org/drawingml/2006/picture">
                 <pic:pic>
                   <pic:nvPicPr>
-                    <pic:cNvPr id="0" name="image7.png"/>
+                    <pic:cNvPr id="0" name="image6.png"/>
                     <pic:cNvPicPr preferRelativeResize="0"/>
                   </pic:nvPicPr>
                   <pic:blipFill>
@@ -2192,12 +2192,12 @@
           <wp:inline distB="114300" distT="114300" distL="114300" distR="114300">
             <wp:extent cx="5734050" cy="4305300"/>
             <wp:effectExtent b="0" l="0" r="0" t="0"/>
-            <wp:docPr id="7" name="image14.png"/>
+            <wp:docPr id="7" name="image16.png"/>
             <a:graphic>
               <a:graphicData uri="http://schemas.openxmlformats.org/drawingml/2006/picture">
                 <pic:pic>
                   <pic:nvPicPr>
-                    <pic:cNvPr id="0" name="image14.png"/>
+                    <pic:cNvPr id="0" name="image16.png"/>
                     <pic:cNvPicPr preferRelativeResize="0"/>
                   </pic:nvPicPr>
                   <pic:blipFill>

</xml_diff>